<commit_message>
revised Technical Inspection CheckList to align with current SAD
</commit_message>
<xml_diff>
--- a/portfolio/TechnicalInspectionCheckList.docx
+++ b/portfolio/TechnicalInspectionCheckList.docx
@@ -120,7 +120,7 @@
         <w:jc w:val="center"/>
       </w:pPr>
       <w:r>
-        <w:t>Version 1.0</w:t>
+        <w:t>Version 1.1</w:t>
       </w:r>
     </w:p>
     <w:p>
@@ -873,13 +873,7 @@
         </w:numPr>
       </w:pPr>
       <w:r>
-        <w:t xml:space="preserve">Component Design (Section </w:t>
-      </w:r>
-      <w:r>
-        <w:t>3</w:t>
-      </w:r>
-      <w:r>
-        <w:t>.1)</w:t>
+        <w:t>System Analysis (Section 3.1)</w:t>
       </w:r>
     </w:p>
     <w:p>
@@ -891,13 +885,19 @@
         </w:numPr>
       </w:pPr>
       <w:r>
-        <w:t xml:space="preserve">Component Interface Specification (Section </w:t>
+        <w:t xml:space="preserve">Component Design (Section </w:t>
       </w:r>
       <w:r>
         <w:t>3</w:t>
       </w:r>
       <w:r>
-        <w:t>.2)</w:t>
+        <w:t>.</w:t>
+      </w:r>
+      <w:r>
+        <w:t>3</w:t>
+      </w:r>
+      <w:r>
+        <w:t>)</w:t>
       </w:r>
     </w:p>
     <w:p>
@@ -909,13 +909,19 @@
         </w:numPr>
       </w:pPr>
       <w:r>
-        <w:t xml:space="preserve">System Analysis (Section </w:t>
+        <w:t xml:space="preserve">Component Interface Specification (Section </w:t>
       </w:r>
       <w:r>
         <w:t>3</w:t>
       </w:r>
       <w:r>
-        <w:t>.3)</w:t>
+        <w:t>.</w:t>
+      </w:r>
+      <w:r>
+        <w:t>4</w:t>
+      </w:r>
+      <w:r>
+        <w:t>)</w:t>
       </w:r>
     </w:p>
     <w:p>
@@ -927,13 +933,49 @@
         </w:numPr>
       </w:pPr>
       <w:r>
+        <w:t>System Design Rationale (Section 3.5)</w:t>
+      </w:r>
+    </w:p>
+    <w:p>
+      <w:pPr>
+        <w:pStyle w:val="ListParagraph"/>
+        <w:numPr>
+          <w:ilvl w:val="0"/>
+          <w:numId w:val="3"/>
+        </w:numPr>
+      </w:pPr>
+      <w:r>
         <w:t xml:space="preserve">High-Level Design (Section </w:t>
       </w:r>
       <w:r>
         <w:t>3</w:t>
       </w:r>
       <w:r>
-        <w:t>.4)</w:t>
+        <w:t>.</w:t>
+      </w:r>
+      <w:r>
+        <w:t>6</w:t>
+      </w:r>
+      <w:r>
+        <w:t>)</w:t>
+      </w:r>
+    </w:p>
+    <w:p>
+      <w:pPr>
+        <w:pStyle w:val="ListParagraph"/>
+        <w:numPr>
+          <w:ilvl w:val="0"/>
+          <w:numId w:val="3"/>
+        </w:numPr>
+      </w:pPr>
+      <w:r>
+        <w:t xml:space="preserve">Mid-Level Design (Section </w:t>
+      </w:r>
+      <w:r>
+        <w:t>3.7</w:t>
+      </w:r>
+      <w:r>
+        <w:t>)</w:t>
       </w:r>
     </w:p>
     <w:p>
@@ -945,7 +987,7 @@
         </w:numPr>
       </w:pPr>
       <w:r>
-        <w:t xml:space="preserve">Mid-Level Design (Section </w:t>
+        <w:t xml:space="preserve">Component Interaction (Section </w:t>
       </w:r>
       <w:r>
         <w:t>4</w:t>
@@ -963,46 +1005,10 @@
         </w:numPr>
       </w:pPr>
       <w:r>
-        <w:t xml:space="preserve">Component Interaction (Section </w:t>
+        <w:t xml:space="preserve">Formal USE/OCL Model (Section </w:t>
       </w:r>
       <w:r>
         <w:t>5</w:t>
-      </w:r>
-      <w:r>
-        <w:t>)</w:t>
-      </w:r>
-    </w:p>
-    <w:p>
-      <w:pPr>
-        <w:pStyle w:val="ListParagraph"/>
-        <w:numPr>
-          <w:ilvl w:val="0"/>
-          <w:numId w:val="4"/>
-        </w:numPr>
-      </w:pPr>
-      <w:r>
-        <w:t xml:space="preserve">Models (Section </w:t>
-      </w:r>
-      <w:r>
-        <w:t>6</w:t>
-      </w:r>
-      <w:r>
-        <w:t>)</w:t>
-      </w:r>
-    </w:p>
-    <w:p>
-      <w:pPr>
-        <w:pStyle w:val="ListParagraph"/>
-        <w:numPr>
-          <w:ilvl w:val="0"/>
-          <w:numId w:val="4"/>
-        </w:numPr>
-      </w:pPr>
-      <w:r>
-        <w:t xml:space="preserve">Formal USE/OCL Model (Section </w:t>
-      </w:r>
-      <w:r>
-        <w:t>7</w:t>
       </w:r>
       <w:r>
         <w:t>)</w:t>
@@ -1094,17 +1100,18 @@
       <w:tblPr>
         <w:tblStyle w:val="TableGrid"/>
         <w:tblW w:w="0" w:type="auto"/>
+        <w:tblLayout w:type="fixed"/>
         <w:tblLook w:val="04A0" w:firstRow="1" w:lastRow="0" w:firstColumn="1" w:lastColumn="0" w:noHBand="0" w:noVBand="1"/>
       </w:tblPr>
       <w:tblGrid>
-        <w:gridCol w:w="3192"/>
-        <w:gridCol w:w="1776"/>
-        <w:gridCol w:w="4608"/>
+        <w:gridCol w:w="3348"/>
+        <w:gridCol w:w="1800"/>
+        <w:gridCol w:w="4428"/>
       </w:tblGrid>
       <w:tr>
         <w:tc>
           <w:tcPr>
-            <w:tcW w:w="3192" w:type="dxa"/>
+            <w:tcW w:w="3348" w:type="dxa"/>
           </w:tcPr>
           <w:p>
             <w:r>
@@ -1114,7 +1121,7 @@
         </w:tc>
         <w:tc>
           <w:tcPr>
-            <w:tcW w:w="1776" w:type="dxa"/>
+            <w:tcW w:w="1800" w:type="dxa"/>
           </w:tcPr>
           <w:p>
             <w:r>
@@ -1124,7 +1131,7 @@
         </w:tc>
         <w:tc>
           <w:tcPr>
-            <w:tcW w:w="4608" w:type="dxa"/>
+            <w:tcW w:w="4428" w:type="dxa"/>
           </w:tcPr>
           <w:p>
             <w:r>
@@ -1136,29 +1143,23 @@
       <w:tr>
         <w:tc>
           <w:tcPr>
-            <w:tcW w:w="3192" w:type="dxa"/>
+            <w:tcW w:w="3348" w:type="dxa"/>
           </w:tcPr>
           <w:p>
             <w:r>
-              <w:t>The reason for each component is clear. (</w:t>
-            </w:r>
-            <w:r>
-              <w:t>3</w:t>
-            </w:r>
-            <w:r>
-              <w:t>.1)</w:t>
+              <w:t>The Analysis Class Diagram clearly describes the high-level relationships between model elements. (3.1)</w:t>
             </w:r>
           </w:p>
         </w:tc>
         <w:tc>
           <w:tcPr>
-            <w:tcW w:w="1776" w:type="dxa"/>
+            <w:tcW w:w="1800" w:type="dxa"/>
           </w:tcPr>
           <w:p/>
         </w:tc>
         <w:tc>
           <w:tcPr>
-            <w:tcW w:w="4608" w:type="dxa"/>
+            <w:tcW w:w="4428" w:type="dxa"/>
           </w:tcPr>
           <w:p/>
         </w:tc>
@@ -1166,23 +1167,32 @@
       <w:tr>
         <w:tc>
           <w:tcPr>
-            <w:tcW w:w="3192" w:type="dxa"/>
+            <w:tcW w:w="3348" w:type="dxa"/>
           </w:tcPr>
           <w:p>
             <w:r>
-              <w:t>The component design diagrams legal correct UML elements.</w:t>
+              <w:t>The reason for each component is clear. (</w:t>
+            </w:r>
+            <w:r>
+              <w:t>3</w:t>
+            </w:r>
+            <w:r>
+              <w:t>.3</w:t>
+            </w:r>
+            <w:r>
+              <w:t>)</w:t>
             </w:r>
           </w:p>
         </w:tc>
         <w:tc>
           <w:tcPr>
-            <w:tcW w:w="1776" w:type="dxa"/>
+            <w:tcW w:w="1800" w:type="dxa"/>
           </w:tcPr>
           <w:p/>
         </w:tc>
         <w:tc>
           <w:tcPr>
-            <w:tcW w:w="4608" w:type="dxa"/>
+            <w:tcW w:w="4428" w:type="dxa"/>
           </w:tcPr>
           <w:p/>
         </w:tc>
@@ -1190,29 +1200,32 @@
       <w:tr>
         <w:tc>
           <w:tcPr>
-            <w:tcW w:w="3192" w:type="dxa"/>
+            <w:tcW w:w="3348" w:type="dxa"/>
           </w:tcPr>
           <w:p>
             <w:r>
-              <w:t>The rationale for the system architecture is clear (</w:t>
-            </w:r>
-            <w:r>
-              <w:t>3</w:t>
-            </w:r>
-            <w:r>
-              <w:t>.4)</w:t>
+              <w:t xml:space="preserve">The component design diagrams </w:t>
+            </w:r>
+            <w:r>
+              <w:t xml:space="preserve">use </w:t>
+            </w:r>
+            <w:r>
+              <w:t>legal correct UML elements.</w:t>
+            </w:r>
+            <w:r>
+              <w:t xml:space="preserve"> (3.3)</w:t>
             </w:r>
           </w:p>
         </w:tc>
         <w:tc>
           <w:tcPr>
-            <w:tcW w:w="1776" w:type="dxa"/>
+            <w:tcW w:w="1800" w:type="dxa"/>
           </w:tcPr>
           <w:p/>
         </w:tc>
         <w:tc>
           <w:tcPr>
-            <w:tcW w:w="4608" w:type="dxa"/>
+            <w:tcW w:w="4428" w:type="dxa"/>
           </w:tcPr>
           <w:p/>
         </w:tc>
@@ -1220,23 +1233,23 @@
       <w:tr>
         <w:tc>
           <w:tcPr>
-            <w:tcW w:w="3192" w:type="dxa"/>
+            <w:tcW w:w="3348" w:type="dxa"/>
           </w:tcPr>
           <w:p>
             <w:r>
-              <w:t>The symbols used in the class diagrams conform to UML 2.0</w:t>
+              <w:t>The Component Interface Specification clearly explains the major public methods. (3.4)</w:t>
             </w:r>
           </w:p>
         </w:tc>
         <w:tc>
           <w:tcPr>
-            <w:tcW w:w="1776" w:type="dxa"/>
+            <w:tcW w:w="1800" w:type="dxa"/>
           </w:tcPr>
           <w:p/>
         </w:tc>
         <w:tc>
           <w:tcPr>
-            <w:tcW w:w="4608" w:type="dxa"/>
+            <w:tcW w:w="4428" w:type="dxa"/>
           </w:tcPr>
           <w:p/>
         </w:tc>
@@ -1244,23 +1257,49 @@
       <w:tr>
         <w:tc>
           <w:tcPr>
-            <w:tcW w:w="3192" w:type="dxa"/>
+            <w:tcW w:w="3348" w:type="dxa"/>
           </w:tcPr>
           <w:p>
             <w:r>
-              <w:t>The symbols used in the sequence diagrams conform to UML 2.0</w:t>
+              <w:t>The rationale for the system architecture is clear (3.5)</w:t>
             </w:r>
           </w:p>
         </w:tc>
         <w:tc>
           <w:tcPr>
-            <w:tcW w:w="1776" w:type="dxa"/>
+            <w:tcW w:w="1800" w:type="dxa"/>
           </w:tcPr>
           <w:p/>
         </w:tc>
         <w:tc>
           <w:tcPr>
-            <w:tcW w:w="4608" w:type="dxa"/>
+            <w:tcW w:w="4428" w:type="dxa"/>
+          </w:tcPr>
+          <w:p/>
+        </w:tc>
+        <w:bookmarkStart w:id="5" w:name="_GoBack"/>
+        <w:bookmarkEnd w:id="5"/>
+      </w:tr>
+      <w:tr>
+        <w:tc>
+          <w:tcPr>
+            <w:tcW w:w="3348" w:type="dxa"/>
+          </w:tcPr>
+          <w:p>
+            <w:r>
+              <w:t>The High-Level class diagram correctly shows how the system interfaces with SUMO. (3.6)</w:t>
+            </w:r>
+          </w:p>
+        </w:tc>
+        <w:tc>
+          <w:tcPr>
+            <w:tcW w:w="1800" w:type="dxa"/>
+          </w:tcPr>
+          <w:p/>
+        </w:tc>
+        <w:tc>
+          <w:tcPr>
+            <w:tcW w:w="4428" w:type="dxa"/>
           </w:tcPr>
           <w:p/>
         </w:tc>
@@ -1268,23 +1307,26 @@
       <w:tr>
         <w:tc>
           <w:tcPr>
-            <w:tcW w:w="3192" w:type="dxa"/>
+            <w:tcW w:w="3348" w:type="dxa"/>
           </w:tcPr>
           <w:p>
             <w:r>
-              <w:t>The symbols used in the component diagrams conform to UML 2.0</w:t>
+              <w:t>The symbols used in the class diagrams conform to UML 2.0</w:t>
+            </w:r>
+            <w:r>
+              <w:t xml:space="preserve"> (3.7)</w:t>
             </w:r>
           </w:p>
         </w:tc>
         <w:tc>
           <w:tcPr>
-            <w:tcW w:w="1776" w:type="dxa"/>
+            <w:tcW w:w="1800" w:type="dxa"/>
           </w:tcPr>
           <w:p/>
         </w:tc>
         <w:tc>
           <w:tcPr>
-            <w:tcW w:w="4608" w:type="dxa"/>
+            <w:tcW w:w="4428" w:type="dxa"/>
           </w:tcPr>
           <w:p/>
         </w:tc>
@@ -1292,29 +1334,26 @@
       <w:tr>
         <w:tc>
           <w:tcPr>
-            <w:tcW w:w="3192" w:type="dxa"/>
+            <w:tcW w:w="3348" w:type="dxa"/>
           </w:tcPr>
           <w:p>
             <w:r>
-              <w:t xml:space="preserve">The Component Interface Specification (Section </w:t>
-            </w:r>
-            <w:r>
-              <w:t>3</w:t>
-            </w:r>
-            <w:r>
-              <w:t>.2) clearly explains the major public methods.</w:t>
+              <w:t>The symbols used in the sequence diagrams conform to UML 2.0</w:t>
+            </w:r>
+            <w:r>
+              <w:t xml:space="preserve"> (Section 4)</w:t>
             </w:r>
           </w:p>
         </w:tc>
         <w:tc>
           <w:tcPr>
-            <w:tcW w:w="1776" w:type="dxa"/>
+            <w:tcW w:w="1800" w:type="dxa"/>
           </w:tcPr>
           <w:p/>
         </w:tc>
         <w:tc>
           <w:tcPr>
-            <w:tcW w:w="4608" w:type="dxa"/>
+            <w:tcW w:w="4428" w:type="dxa"/>
           </w:tcPr>
           <w:p/>
         </w:tc>
@@ -1322,23 +1361,26 @@
       <w:tr>
         <w:tc>
           <w:tcPr>
-            <w:tcW w:w="3192" w:type="dxa"/>
+            <w:tcW w:w="3348" w:type="dxa"/>
           </w:tcPr>
           <w:p>
             <w:r>
-              <w:t>The Analysis Class Diagram clearly describes the high-level relationships between model elements.</w:t>
+              <w:t>Classes in the USE/OCL model are consistent with classes in the UML diagrams.</w:t>
+            </w:r>
+            <w:r>
+              <w:t xml:space="preserve"> (5)</w:t>
             </w:r>
           </w:p>
         </w:tc>
         <w:tc>
           <w:tcPr>
-            <w:tcW w:w="1776" w:type="dxa"/>
+            <w:tcW w:w="1800" w:type="dxa"/>
           </w:tcPr>
           <w:p/>
         </w:tc>
         <w:tc>
           <w:tcPr>
-            <w:tcW w:w="4608" w:type="dxa"/>
+            <w:tcW w:w="4428" w:type="dxa"/>
           </w:tcPr>
           <w:p/>
         </w:tc>
@@ -1346,23 +1388,26 @@
       <w:tr>
         <w:tc>
           <w:tcPr>
-            <w:tcW w:w="3192" w:type="dxa"/>
+            <w:tcW w:w="3348" w:type="dxa"/>
           </w:tcPr>
           <w:p>
             <w:r>
-              <w:t>The High-Level class diagram correctly shows how the system interfaces with SUMO.</w:t>
+              <w:t>Attributes in the USE/OCL are consistent with classes in the UML diagrams.</w:t>
+            </w:r>
+            <w:r>
+              <w:t xml:space="preserve"> (5)</w:t>
             </w:r>
           </w:p>
         </w:tc>
         <w:tc>
           <w:tcPr>
-            <w:tcW w:w="1776" w:type="dxa"/>
+            <w:tcW w:w="1800" w:type="dxa"/>
           </w:tcPr>
           <w:p/>
         </w:tc>
         <w:tc>
           <w:tcPr>
-            <w:tcW w:w="4608" w:type="dxa"/>
+            <w:tcW w:w="4428" w:type="dxa"/>
           </w:tcPr>
           <w:p/>
         </w:tc>
@@ -1370,23 +1415,26 @@
       <w:tr>
         <w:tc>
           <w:tcPr>
-            <w:tcW w:w="3192" w:type="dxa"/>
+            <w:tcW w:w="3348" w:type="dxa"/>
           </w:tcPr>
           <w:p>
             <w:r>
-              <w:t>Classes in the USE/OCL model are consistent with classes in the UML diagrams.</w:t>
+              <w:t>Associations in the USE/OCL are consistent with associations in the classes in the UML diagrams.</w:t>
+            </w:r>
+            <w:r>
+              <w:t xml:space="preserve"> (5)</w:t>
             </w:r>
           </w:p>
         </w:tc>
         <w:tc>
           <w:tcPr>
-            <w:tcW w:w="1776" w:type="dxa"/>
+            <w:tcW w:w="1800" w:type="dxa"/>
           </w:tcPr>
           <w:p/>
         </w:tc>
         <w:tc>
           <w:tcPr>
-            <w:tcW w:w="4608" w:type="dxa"/>
+            <w:tcW w:w="4428" w:type="dxa"/>
           </w:tcPr>
           <w:p/>
         </w:tc>
@@ -1394,80 +1442,32 @@
       <w:tr>
         <w:tc>
           <w:tcPr>
-            <w:tcW w:w="3192" w:type="dxa"/>
+            <w:tcW w:w="3348" w:type="dxa"/>
           </w:tcPr>
           <w:p>
             <w:r>
-              <w:t>Attributes in the USE/OCL are consistent with classes in the UML diagrams.</w:t>
+              <w:t>Multiplicities in the USE/OCL model are consistent with the multiplicities on the associations in the UML diagrams.</w:t>
+            </w:r>
+            <w:r>
+              <w:t xml:space="preserve"> (5)</w:t>
             </w:r>
           </w:p>
         </w:tc>
         <w:tc>
           <w:tcPr>
-            <w:tcW w:w="1776" w:type="dxa"/>
+            <w:tcW w:w="1800" w:type="dxa"/>
           </w:tcPr>
           <w:p/>
         </w:tc>
         <w:tc>
           <w:tcPr>
-            <w:tcW w:w="4608" w:type="dxa"/>
-          </w:tcPr>
-          <w:p/>
-        </w:tc>
-      </w:tr>
-      <w:tr>
-        <w:tc>
-          <w:tcPr>
-            <w:tcW w:w="3192" w:type="dxa"/>
-          </w:tcPr>
-          <w:p>
-            <w:r>
-              <w:t>Associations in the USE/OCL are consistent with associations in the classes in the UML diagrams.</w:t>
-            </w:r>
-          </w:p>
-        </w:tc>
-        <w:tc>
-          <w:tcPr>
-            <w:tcW w:w="1776" w:type="dxa"/>
-          </w:tcPr>
-          <w:p/>
-        </w:tc>
-        <w:tc>
-          <w:tcPr>
-            <w:tcW w:w="4608" w:type="dxa"/>
-          </w:tcPr>
-          <w:p/>
-        </w:tc>
-      </w:tr>
-      <w:tr>
-        <w:tc>
-          <w:tcPr>
-            <w:tcW w:w="3192" w:type="dxa"/>
-          </w:tcPr>
-          <w:p>
-            <w:r>
-              <w:t>Multiplicities in the USE/OCL model are consistent with the multiplicities on the associations in the UML diagrams.</w:t>
-            </w:r>
-          </w:p>
-        </w:tc>
-        <w:tc>
-          <w:tcPr>
-            <w:tcW w:w="1776" w:type="dxa"/>
-          </w:tcPr>
-          <w:p/>
-        </w:tc>
-        <w:tc>
-          <w:tcPr>
-            <w:tcW w:w="4608" w:type="dxa"/>
+            <w:tcW w:w="4428" w:type="dxa"/>
           </w:tcPr>
           <w:p/>
         </w:tc>
       </w:tr>
     </w:tbl>
-    <w:p>
-      <w:bookmarkStart w:id="5" w:name="_GoBack"/>
-      <w:bookmarkEnd w:id="5"/>
-    </w:p>
+    <w:p/>
     <w:sectPr>
       <w:headerReference w:type="default" r:id="rId13"/>
       <w:footerReference w:type="default" r:id="rId14"/>
@@ -1554,7 +1554,7 @@
                 <w:bCs/>
                 <w:noProof/>
               </w:rPr>
-              <w:t>4</w:t>
+              <w:t>1</w:t>
             </w:r>
             <w:r>
               <w:rPr>
@@ -1755,7 +1755,10 @@
       <w:t>Technical Inspection Checklist</w:t>
     </w:r>
     <w:r>
-      <w:t xml:space="preserve"> 1.0</w:t>
+      <w:t xml:space="preserve"> 1.</w:t>
+    </w:r>
+    <w:r>
+      <w:t>1</w:t>
     </w:r>
   </w:p>
 </w:hdr>
@@ -1793,7 +1796,7 @@
       <w:rPr>
         <w:noProof/>
       </w:rPr>
-      <w:t>2012-03-14 14:02</w:t>
+      <w:t>2012-04-03 22:39</w:t>
     </w:r>
     <w:r>
       <w:fldChar w:fldCharType="end"/>
@@ -1820,7 +1823,7 @@
         <w:rFonts w:hint="default"/>
       </w:rPr>
     </w:lvl>
-    <w:lvl w:ilvl="1" w:tplc="04090019" w:tentative="1">
+    <w:lvl w:ilvl="1" w:tplc="04090019">
       <w:start w:val="1"/>
       <w:numFmt w:val="lowerLetter"/>
       <w:lvlText w:val="%2."/>
@@ -4470,21 +4473,6 @@
 </file>
 
 <file path=customXml/item1.xml><?xml version="1.0" encoding="utf-8"?>
-<p:properties xmlns:p="http://schemas.microsoft.com/office/2006/metadata/properties" xmlns:xsi="http://www.w3.org/2001/XMLSchema-instance">
-  <documentManagement>
-    <ContentTypeId xmlns="http://schemas.microsoft.com/sharepoint/v3">0x0056BD8EAE6FAF36488DB4D7E32B557BC9</ContentTypeId>
-    <_SourceUrl xmlns="http://schemas.microsoft.com/sharepoint/v3" xsi:nil="true"/>
-    <AutoVersionDisabled xmlns="http://schemas.microsoft.com/sharepoint/v3">false</AutoVersionDisabled>
-    <ItemType xmlns="http://schemas.microsoft.com/sharepoint/v3">1</ItemType>
-    <Order xmlns="http://schemas.microsoft.com/sharepoint/v3" xsi:nil="true"/>
-    <_SharedFileIndex xmlns="http://schemas.microsoft.com/sharepoint/v3" xsi:nil="true"/>
-    <MetaInfo xmlns="http://schemas.microsoft.com/sharepoint/v3" xsi:nil="true"/>
-    <Description xmlns="http://schemas.microsoft.com/sharepoint/v3" xsi:nil="true"/>
-  </documentManagement>
-</p:properties>
-</file>
-
-<file path=customXml/item2.xml><?xml version="1.0" encoding="utf-8"?>
 <ct:contentTypeSchema xmlns:ct="http://schemas.microsoft.com/office/2006/metadata/contentType" xmlns:ma="http://schemas.microsoft.com/office/2006/metadata/properties/metaAttributes" ct:_="" ma:_="" ma:contentTypeName="_Docs_" ma:contentTypeID="0x0056BD8EAE6FAF36488DB4D7E32B557BC9" ma:contentTypeVersion="" ma:contentTypeDescription="" ma:contentTypeScope="" ma:versionID="b24a59f726d28f46a69a0a8240ee44ed">
   <xsd:schema xmlns:xsd="http://www.w3.org/2001/XMLSchema" xmlns:p="http://schemas.microsoft.com/office/2006/metadata/properties" xmlns:ns1="http://schemas.microsoft.com/sharepoint/v3" targetNamespace="http://schemas.microsoft.com/office/2006/metadata/properties" ma:root="true" ma:fieldsID="3e5d9eca856144ce6ca1da655f95619c" ns1:_="">
     <xsd:import namespace="http://schemas.microsoft.com/sharepoint/v3"/>
@@ -4838,20 +4826,26 @@
 </ct:contentTypeSchema>
 </file>
 
+<file path=customXml/item2.xml><?xml version="1.0" encoding="utf-8"?>
+<p:properties xmlns:p="http://schemas.microsoft.com/office/2006/metadata/properties" xmlns:xsi="http://www.w3.org/2001/XMLSchema-instance">
+  <documentManagement>
+    <ContentTypeId xmlns="http://schemas.microsoft.com/sharepoint/v3">0x0056BD8EAE6FAF36488DB4D7E32B557BC9</ContentTypeId>
+    <_SourceUrl xmlns="http://schemas.microsoft.com/sharepoint/v3" xsi:nil="true"/>
+    <AutoVersionDisabled xmlns="http://schemas.microsoft.com/sharepoint/v3">false</AutoVersionDisabled>
+    <ItemType xmlns="http://schemas.microsoft.com/sharepoint/v3">1</ItemType>
+    <Order xmlns="http://schemas.microsoft.com/sharepoint/v3" xsi:nil="true"/>
+    <_SharedFileIndex xmlns="http://schemas.microsoft.com/sharepoint/v3" xsi:nil="true"/>
+    <MetaInfo xmlns="http://schemas.microsoft.com/sharepoint/v3" xsi:nil="true"/>
+    <Description xmlns="http://schemas.microsoft.com/sharepoint/v3" xsi:nil="true"/>
+  </documentManagement>
+</p:properties>
+</file>
+
 <file path=customXml/item3.xml><?xml version="1.0" encoding="utf-8"?>
 <b:Sources xmlns:b="http://schemas.openxmlformats.org/officeDocument/2006/bibliography" xmlns="http://schemas.openxmlformats.org/officeDocument/2006/bibliography" SelectedStyle="\APA.XSL" StyleName="APA"/>
 </file>
 
 <file path=customXml/itemProps1.xml><?xml version="1.0" encoding="utf-8"?>
-<ds:datastoreItem xmlns:ds="http://schemas.openxmlformats.org/officeDocument/2006/customXml" ds:itemID="{42C760F5-DE4A-4ED6-8CB0-B54FEE6DCDF2}">
-  <ds:schemaRefs>
-    <ds:schemaRef ds:uri="http://schemas.microsoft.com/office/2006/metadata/properties"/>
-    <ds:schemaRef ds:uri="http://schemas.microsoft.com/sharepoint/v3"/>
-  </ds:schemaRefs>
-</ds:datastoreItem>
-</file>
-
-<file path=customXml/itemProps2.xml><?xml version="1.0" encoding="utf-8"?>
 <ds:datastoreItem xmlns:ds="http://schemas.openxmlformats.org/officeDocument/2006/customXml" ds:itemID="{C12AA6FC-2577-4BCB-865C-6D2F38D89CB3}">
   <ds:schemaRefs>
     <ds:schemaRef ds:uri="http://schemas.microsoft.com/office/2006/metadata/contentType"/>
@@ -4868,8 +4862,17 @@
 </ds:datastoreItem>
 </file>
 
+<file path=customXml/itemProps2.xml><?xml version="1.0" encoding="utf-8"?>
+<ds:datastoreItem xmlns:ds="http://schemas.openxmlformats.org/officeDocument/2006/customXml" ds:itemID="{42C760F5-DE4A-4ED6-8CB0-B54FEE6DCDF2}">
+  <ds:schemaRefs>
+    <ds:schemaRef ds:uri="http://schemas.microsoft.com/office/2006/metadata/properties"/>
+    <ds:schemaRef ds:uri="http://schemas.microsoft.com/sharepoint/v3"/>
+  </ds:schemaRefs>
+</ds:datastoreItem>
+</file>
+
 <file path=customXml/itemProps3.xml><?xml version="1.0" encoding="utf-8"?>
-<ds:datastoreItem xmlns:ds="http://schemas.openxmlformats.org/officeDocument/2006/customXml" ds:itemID="{D82F0E84-B8FE-4807-9D37-E9695FAB5A1D}">
+<ds:datastoreItem xmlns:ds="http://schemas.openxmlformats.org/officeDocument/2006/customXml" ds:itemID="{D2C6130A-72E6-4D61-A1C9-0EDF324376F2}">
   <ds:schemaRefs>
     <ds:schemaRef ds:uri="http://schemas.openxmlformats.org/officeDocument/2006/bibliography"/>
   </ds:schemaRefs>

</xml_diff>